<commit_message>
data binding and events
</commit_message>
<xml_diff>
--- a/00-installations/VueJS.docx
+++ b/00-installations/VueJS.docx
@@ -172,124 +172,100 @@
           <w:sz w:val="22"/>
           <w:szCs w:val="22"/>
         </w:rPr>
+        <w:t xml:space="preserve"> -g vue@next (-g Indicates global)</w:t>
+      </w:r>
+    </w:p>
+    <w:p>
+      <w:pPr>
+        <w:rPr>
+          <w:rFonts w:ascii="Verdana" w:hAnsi="Verdana" w:cstheme="minorHAnsi"/>
+          <w:color w:val="2C3E50"/>
+          <w:sz w:val="22"/>
+          <w:szCs w:val="22"/>
+        </w:rPr>
+      </w:pPr>
+    </w:p>
+    <w:p>
+      <w:pPr>
+        <w:rPr>
+          <w:rFonts w:ascii="Verdana" w:hAnsi="Verdana" w:cstheme="minorHAnsi"/>
+          <w:sz w:val="22"/>
+          <w:szCs w:val="22"/>
+        </w:rPr>
+      </w:pPr>
+    </w:p>
+    <w:p>
+      <w:pPr>
+        <w:pStyle w:val="Heading2"/>
+        <w:rPr>
+          <w:rFonts w:ascii="Verdana" w:hAnsi="Verdana"/>
+        </w:rPr>
+      </w:pPr>
+      <w:r>
+        <w:rPr>
+          <w:rFonts w:ascii="Verdana" w:hAnsi="Verdana"/>
+        </w:rPr>
+        <w:t>Install Vue CLI</w:t>
+      </w:r>
+    </w:p>
+    <w:p>
+      <w:pPr>
+        <w:ind w:firstLine="720"/>
+        <w:rPr>
+          <w:rStyle w:val="HTMLCode"/>
+          <w:rFonts w:ascii="Verdana" w:hAnsi="Verdana" w:cstheme="minorHAnsi"/>
+          <w:color w:val="3A385D"/>
+          <w:sz w:val="22"/>
+          <w:szCs w:val="22"/>
+        </w:rPr>
+      </w:pPr>
+      <w:r>
+        <w:rPr>
+          <w:rStyle w:val="token"/>
+          <w:rFonts w:ascii="Verdana" w:hAnsi="Verdana" w:cstheme="minorHAnsi"/>
+          <w:color w:val="C25205"/>
+          <w:sz w:val="22"/>
+          <w:szCs w:val="22"/>
+        </w:rPr>
+        <w:t>npm</w:t>
+      </w:r>
+      <w:r>
+        <w:rPr>
+          <w:rStyle w:val="HTMLCode"/>
+          <w:rFonts w:ascii="Verdana" w:hAnsi="Verdana" w:cstheme="minorHAnsi"/>
+          <w:color w:val="3A385D"/>
+          <w:sz w:val="22"/>
+          <w:szCs w:val="22"/>
+        </w:rPr>
         <w:t xml:space="preserve"> </w:t>
       </w:r>
       <w:r>
         <w:rPr>
+          <w:rStyle w:val="token"/>
+          <w:rFonts w:ascii="Verdana" w:hAnsi="Verdana" w:cstheme="minorHAnsi"/>
+          <w:color w:val="C25205"/>
+          <w:sz w:val="22"/>
+          <w:szCs w:val="22"/>
+        </w:rPr>
+        <w:t>install</w:t>
+      </w:r>
+      <w:r>
+        <w:rPr>
+          <w:rStyle w:val="HTMLCode"/>
           <w:rFonts w:ascii="Verdana" w:hAnsi="Verdana" w:cstheme="minorHAnsi"/>
           <w:color w:val="3A385D"/>
           <w:sz w:val="22"/>
           <w:szCs w:val="22"/>
         </w:rPr>
-        <w:t xml:space="preserve">-g </w:t>
-      </w:r>
-      <w:r>
-        <w:rPr>
-          <w:rFonts w:ascii="Verdana" w:hAnsi="Verdana" w:cstheme="minorHAnsi"/>
-          <w:color w:val="3A385D"/>
-          <w:sz w:val="22"/>
-          <w:szCs w:val="22"/>
-        </w:rPr>
-        <w:t>vue@next</w:t>
-      </w:r>
-      <w:r>
-        <w:rPr>
-          <w:rFonts w:ascii="Verdana" w:hAnsi="Verdana" w:cstheme="minorHAnsi"/>
-          <w:color w:val="3A385D"/>
-          <w:sz w:val="22"/>
-          <w:szCs w:val="22"/>
-        </w:rPr>
-        <w:t xml:space="preserve"> (-g Indicates global)</w:t>
-      </w:r>
-    </w:p>
-    <w:p>
-      <w:pPr>
+        <w:t xml:space="preserve"> -g @vue/cli</w:t>
+      </w:r>
+    </w:p>
+    <w:p>
+      <w:pPr>
+        <w:ind w:firstLine="720"/>
         <w:rPr>
           <w:rFonts w:ascii="Verdana" w:hAnsi="Verdana" w:cstheme="minorHAnsi"/>
           <w:color w:val="2C3E50"/>
-          <w:sz w:val="22"/>
-          <w:szCs w:val="22"/>
-        </w:rPr>
-      </w:pPr>
-    </w:p>
-    <w:p>
-      <w:pPr>
-        <w:rPr>
-          <w:rFonts w:ascii="Verdana" w:hAnsi="Verdana" w:cstheme="minorHAnsi"/>
-          <w:sz w:val="22"/>
-          <w:szCs w:val="22"/>
-        </w:rPr>
-      </w:pPr>
-    </w:p>
-    <w:p>
-      <w:pPr>
-        <w:pStyle w:val="Heading2"/>
-        <w:rPr>
-          <w:rFonts w:ascii="Verdana" w:hAnsi="Verdana"/>
-        </w:rPr>
-      </w:pPr>
-      <w:r>
-        <w:rPr>
-          <w:rFonts w:ascii="Verdana" w:hAnsi="Verdana"/>
-        </w:rPr>
-        <w:t>Install Vue CLI</w:t>
-      </w:r>
-    </w:p>
-    <w:p>
-      <w:pPr>
-        <w:ind w:firstLine="720"/>
-        <w:rPr>
-          <w:rFonts w:ascii="Verdana" w:hAnsi="Verdana" w:cstheme="minorHAnsi"/>
-          <w:color w:val="2C3E50"/>
-          <w:sz w:val="22"/>
-          <w:szCs w:val="22"/>
-        </w:rPr>
-      </w:pPr>
-      <w:r>
-        <w:rPr>
-          <w:rStyle w:val="token"/>
-          <w:rFonts w:ascii="Verdana" w:hAnsi="Verdana" w:cstheme="minorHAnsi"/>
-          <w:color w:val="C25205"/>
-          <w:sz w:val="22"/>
-          <w:szCs w:val="22"/>
-        </w:rPr>
-        <w:t>npm</w:t>
-      </w:r>
-      <w:r>
-        <w:rPr>
-          <w:rStyle w:val="HTMLCode"/>
-          <w:rFonts w:ascii="Verdana" w:hAnsi="Verdana" w:cstheme="minorHAnsi"/>
-          <w:color w:val="3A385D"/>
-          <w:sz w:val="22"/>
-          <w:szCs w:val="22"/>
-        </w:rPr>
-        <w:t xml:space="preserve"> </w:t>
-      </w:r>
-      <w:r>
-        <w:rPr>
-          <w:rStyle w:val="token"/>
-          <w:rFonts w:ascii="Verdana" w:hAnsi="Verdana" w:cstheme="minorHAnsi"/>
-          <w:color w:val="C25205"/>
-          <w:sz w:val="22"/>
-          <w:szCs w:val="22"/>
-        </w:rPr>
-        <w:t>install</w:t>
-      </w:r>
-      <w:r>
-        <w:rPr>
-          <w:rStyle w:val="HTMLCode"/>
-          <w:rFonts w:ascii="Verdana" w:hAnsi="Verdana" w:cstheme="minorHAnsi"/>
-          <w:color w:val="3A385D"/>
-          <w:sz w:val="22"/>
-          <w:szCs w:val="22"/>
-        </w:rPr>
-        <w:t xml:space="preserve"> -g @vue/cli</w:t>
-      </w:r>
-    </w:p>
-    <w:p>
-      <w:pPr>
-        <w:rPr>
-          <w:rFonts w:ascii="Verdana" w:hAnsi="Verdana" w:cstheme="minorHAnsi"/>
           <w:sz w:val="22"/>
           <w:szCs w:val="22"/>
         </w:rPr>
@@ -403,6 +379,147 @@
     <w:p>
       <w:pPr>
         <w:rPr>
+          <w:rStyle w:val="token"/>
+          <w:rFonts w:ascii="Verdana" w:hAnsi="Verdana"/>
+          <w:color w:val="C25205"/>
+          <w:sz w:val="22"/>
+          <w:szCs w:val="22"/>
+        </w:rPr>
+      </w:pPr>
+    </w:p>
+    <w:p>
+      <w:pPr>
+        <w:pStyle w:val="Heading1"/>
+        <w:rPr>
+          <w:rFonts w:ascii="Verdana" w:hAnsi="Verdana"/>
+        </w:rPr>
+      </w:pPr>
+      <w:r>
+        <w:rPr>
+          <w:rFonts w:ascii="Verdana" w:hAnsi="Verdana"/>
+        </w:rPr>
+        <w:t>Vue Ecosystem</w:t>
+      </w:r>
+    </w:p>
+    <w:p>
+      <w:pPr>
+        <w:rPr>
+          <w:rStyle w:val="token"/>
+          <w:rFonts w:ascii="Verdana" w:hAnsi="Verdana"/>
+          <w:color w:val="C25205"/>
+          <w:sz w:val="22"/>
+          <w:szCs w:val="22"/>
+        </w:rPr>
+      </w:pPr>
+    </w:p>
+    <w:p>
+      <w:pPr>
+        <w:pStyle w:val="Heading2"/>
+        <w:rPr>
+          <w:rFonts w:ascii="Verdana" w:hAnsi="Verdana"/>
+        </w:rPr>
+      </w:pPr>
+      <w:r>
+        <w:rPr>
+          <w:rFonts w:ascii="Verdana" w:hAnsi="Verdana"/>
+        </w:rPr>
+        <w:t>Vue Router</w:t>
+      </w:r>
+    </w:p>
+    <w:p>
+      <w:pPr>
+        <w:rPr>
+          <w:rFonts w:ascii="Verdana" w:hAnsi="Verdana" w:cstheme="minorHAnsi"/>
+          <w:sz w:val="22"/>
+          <w:szCs w:val="22"/>
+        </w:rPr>
+      </w:pPr>
+    </w:p>
+    <w:p>
+      <w:pPr>
+        <w:pStyle w:val="Heading2"/>
+        <w:rPr>
+          <w:rFonts w:ascii="Verdana" w:hAnsi="Verdana"/>
+        </w:rPr>
+      </w:pPr>
+      <w:r>
+        <w:rPr>
+          <w:rFonts w:ascii="Verdana" w:hAnsi="Verdana"/>
+        </w:rPr>
+        <w:t xml:space="preserve">Install Vue </w:t>
+      </w:r>
+      <w:r>
+        <w:rPr>
+          <w:rFonts w:ascii="Verdana" w:hAnsi="Verdana"/>
+        </w:rPr>
+        <w:t>Router</w:t>
+      </w:r>
+    </w:p>
+    <w:p>
+      <w:pPr>
+        <w:ind w:firstLine="720"/>
+        <w:rPr>
+          <w:rStyle w:val="HTMLCode"/>
+          <w:rFonts w:ascii="Verdana" w:hAnsi="Verdana" w:cstheme="minorHAnsi"/>
+          <w:color w:val="3A385D"/>
+          <w:sz w:val="22"/>
+          <w:szCs w:val="22"/>
+        </w:rPr>
+      </w:pPr>
+      <w:r>
+        <w:rPr>
+          <w:rStyle w:val="token"/>
+          <w:rFonts w:ascii="Verdana" w:hAnsi="Verdana" w:cstheme="minorHAnsi"/>
+          <w:color w:val="C25205"/>
+          <w:sz w:val="22"/>
+          <w:szCs w:val="22"/>
+        </w:rPr>
+        <w:t>npm</w:t>
+      </w:r>
+      <w:r>
+        <w:rPr>
+          <w:rStyle w:val="HTMLCode"/>
+          <w:rFonts w:ascii="Verdana" w:hAnsi="Verdana" w:cstheme="minorHAnsi"/>
+          <w:color w:val="3A385D"/>
+          <w:sz w:val="22"/>
+          <w:szCs w:val="22"/>
+        </w:rPr>
+        <w:t xml:space="preserve"> </w:t>
+      </w:r>
+      <w:r>
+        <w:rPr>
+          <w:rStyle w:val="token"/>
+          <w:rFonts w:ascii="Verdana" w:hAnsi="Verdana" w:cstheme="minorHAnsi"/>
+          <w:color w:val="C25205"/>
+          <w:sz w:val="22"/>
+          <w:szCs w:val="22"/>
+        </w:rPr>
+        <w:t>install</w:t>
+      </w:r>
+      <w:r>
+        <w:rPr>
+          <w:rStyle w:val="HTMLCode"/>
+          <w:rFonts w:ascii="Verdana" w:hAnsi="Verdana" w:cstheme="minorHAnsi"/>
+          <w:color w:val="3A385D"/>
+          <w:sz w:val="22"/>
+          <w:szCs w:val="22"/>
+        </w:rPr>
+        <w:t xml:space="preserve"> -g </w:t>
+      </w:r>
+      <w:r>
+        <w:rPr>
+          <w:rStyle w:val="HTMLCode"/>
+          <w:rFonts w:ascii="Verdana" w:hAnsi="Verdana" w:cstheme="minorHAnsi"/>
+          <w:color w:val="3A385D"/>
+          <w:sz w:val="22"/>
+          <w:szCs w:val="22"/>
+        </w:rPr>
+        <w:t>vue-router@4</w:t>
+      </w:r>
+    </w:p>
+    <w:p>
+      <w:pPr>
+        <w:rPr>
           <w:rFonts w:ascii="Verdana" w:hAnsi="Verdana" w:cstheme="minorHAnsi"/>
           <w:sz w:val="22"/>
           <w:szCs w:val="22"/>
@@ -688,6 +805,7 @@
           <w:i/>
           <w:iCs/>
         </w:rPr>
+        <w:lastRenderedPageBreak/>
         <w:t>yarn</w:t>
       </w:r>
     </w:p>
@@ -846,7 +964,6 @@
           <w:sz w:val="22"/>
           <w:szCs w:val="22"/>
         </w:rPr>
-        <w:lastRenderedPageBreak/>
         <w:t>Or</w:t>
       </w:r>
     </w:p>
@@ -1063,6 +1180,7 @@
         <w:rPr>
           <w:noProof/>
         </w:rPr>
+        <w:lastRenderedPageBreak/>
         <w:drawing>
           <wp:inline distT="0" distB="0" distL="0" distR="0" wp14:anchorId="2FED15DD" wp14:editId="327A9655">
             <wp:extent cx="5486400" cy="3174365"/>
@@ -1226,6 +1344,7 @@
     <w:lsdException w:name="HTML Sample" w:semiHidden="1" w:unhideWhenUsed="1"/>
     <w:lsdException w:name="HTML Typewriter" w:semiHidden="1" w:unhideWhenUsed="1"/>
     <w:lsdException w:name="HTML Variable" w:semiHidden="1" w:unhideWhenUsed="1"/>
+    <w:lsdException w:name="Normal Table" w:semiHidden="1" w:unhideWhenUsed="1"/>
     <w:lsdException w:name="annotation subject" w:semiHidden="1" w:unhideWhenUsed="1"/>
     <w:lsdException w:name="No List" w:semiHidden="1" w:unhideWhenUsed="1"/>
     <w:lsdException w:name="Outline List 1" w:semiHidden="1" w:unhideWhenUsed="1"/>
@@ -1272,8 +1391,10 @@
     <w:lsdException w:name="Table Subtle 2" w:semiHidden="1" w:unhideWhenUsed="1"/>
     <w:lsdException w:name="Table Web 1" w:semiHidden="1" w:unhideWhenUsed="1"/>
     <w:lsdException w:name="Table Web 2" w:semiHidden="1" w:unhideWhenUsed="1"/>
+    <w:lsdException w:name="Table Web 3" w:semiHidden="1" w:unhideWhenUsed="1"/>
     <w:lsdException w:name="Balloon Text" w:semiHidden="1" w:unhideWhenUsed="1"/>
     <w:lsdException w:name="Table Grid" w:uiPriority="39"/>
+    <w:lsdException w:name="Table Theme" w:semiHidden="1" w:unhideWhenUsed="1"/>
     <w:lsdException w:name="Placeholder Text" w:semiHidden="1"/>
     <w:lsdException w:name="No Spacing" w:uiPriority="1" w:qFormat="1"/>
     <w:lsdException w:name="Light Shading" w:uiPriority="60"/>

</xml_diff>